<commit_message>
fix(dbms): :bug: fix lab#3.3 restoring
</commit_message>
<xml_diff>
--- a/6 рсхд/лабораторные/lab3/docs/report.docx
+++ b/6 рсхд/лабораторные/lab3/docs/report.docx
@@ -3002,12 +3002,12 @@
           <wp:inline distB="114300" distT="114300" distL="114300" distR="114300">
             <wp:extent cx="4120083" cy="428679"/>
             <wp:effectExtent b="0" l="0" r="0" t="0"/>
-            <wp:docPr id="27" name="image13.png"/>
+            <wp:docPr id="27" name="image16.png"/>
             <a:graphic>
               <a:graphicData uri="http://schemas.openxmlformats.org/drawingml/2006/picture">
                 <pic:pic>
                   <pic:nvPicPr>
-                    <pic:cNvPr id="0" name="image13.png"/>
+                    <pic:cNvPr id="0" name="image16.png"/>
                     <pic:cNvPicPr preferRelativeResize="0"/>
                   </pic:nvPicPr>
                   <pic:blipFill>
@@ -3255,12 +3255,12 @@
           <wp:inline distB="114300" distT="114300" distL="114300" distR="114300">
             <wp:extent cx="6840000" cy="203200"/>
             <wp:effectExtent b="0" l="0" r="0" t="0"/>
-            <wp:docPr id="6" name="image3.png"/>
+            <wp:docPr id="6" name="image10.png"/>
             <a:graphic>
               <a:graphicData uri="http://schemas.openxmlformats.org/drawingml/2006/picture">
                 <pic:pic>
                   <pic:nvPicPr>
-                    <pic:cNvPr id="0" name="image3.png"/>
+                    <pic:cNvPr id="0" name="image10.png"/>
                     <pic:cNvPicPr preferRelativeResize="0"/>
                   </pic:nvPicPr>
                   <pic:blipFill>
@@ -3351,12 +3351,12 @@
           <wp:inline distB="114300" distT="114300" distL="114300" distR="114300">
             <wp:extent cx="2524125" cy="304800"/>
             <wp:effectExtent b="0" l="0" r="0" t="0"/>
-            <wp:docPr id="18" name="image2.png"/>
+            <wp:docPr id="18" name="image5.png"/>
             <a:graphic>
               <a:graphicData uri="http://schemas.openxmlformats.org/drawingml/2006/picture">
                 <pic:pic>
                   <pic:nvPicPr>
-                    <pic:cNvPr id="0" name="image2.png"/>
+                    <pic:cNvPr id="0" name="image5.png"/>
                     <pic:cNvPicPr preferRelativeResize="0"/>
                   </pic:nvPicPr>
                   <pic:blipFill>
@@ -3479,12 +3479,12 @@
           <wp:inline distB="114300" distT="114300" distL="114300" distR="114300">
             <wp:extent cx="5810250" cy="323850"/>
             <wp:effectExtent b="0" l="0" r="0" t="0"/>
-            <wp:docPr id="12" name="image4.png"/>
+            <wp:docPr id="12" name="image6.png"/>
             <a:graphic>
               <a:graphicData uri="http://schemas.openxmlformats.org/drawingml/2006/picture">
                 <pic:pic>
                   <pic:nvPicPr>
-                    <pic:cNvPr id="0" name="image4.png"/>
+                    <pic:cNvPr id="0" name="image6.png"/>
                     <pic:cNvPicPr preferRelativeResize="0"/>
                   </pic:nvPicPr>
                   <pic:blipFill>
@@ -4365,12 +4365,12 @@
           <wp:inline distB="114300" distT="114300" distL="114300" distR="114300">
             <wp:extent cx="6581558" cy="4387705"/>
             <wp:effectExtent b="0" l="0" r="0" t="0"/>
-            <wp:docPr id="21" name="image6.png"/>
+            <wp:docPr id="21" name="image11.png"/>
             <a:graphic>
               <a:graphicData uri="http://schemas.openxmlformats.org/drawingml/2006/picture">
                 <pic:pic>
                   <pic:nvPicPr>
-                    <pic:cNvPr id="0" name="image6.png"/>
+                    <pic:cNvPr id="0" name="image11.png"/>
                     <pic:cNvPicPr preferRelativeResize="0"/>
                   </pic:nvPicPr>
                   <pic:blipFill>
@@ -4607,12 +4607,12 @@
           <wp:inline distB="114300" distT="114300" distL="114300" distR="114300">
             <wp:extent cx="3886200" cy="609600"/>
             <wp:effectExtent b="0" l="0" r="0" t="0"/>
-            <wp:docPr id="24" name="image9.png"/>
+            <wp:docPr id="24" name="image24.png"/>
             <a:graphic>
               <a:graphicData uri="http://schemas.openxmlformats.org/drawingml/2006/picture">
                 <pic:pic>
                   <pic:nvPicPr>
-                    <pic:cNvPr id="0" name="image9.png"/>
+                    <pic:cNvPr id="0" name="image24.png"/>
                     <pic:cNvPicPr preferRelativeResize="0"/>
                   </pic:nvPicPr>
                   <pic:blipFill>
@@ -5212,12 +5212,12 @@
           <wp:inline distB="114300" distT="114300" distL="114300" distR="114300">
             <wp:extent cx="6302738" cy="1483513"/>
             <wp:effectExtent b="0" l="0" r="0" t="0"/>
-            <wp:docPr id="15" name="image21.png"/>
+            <wp:docPr id="15" name="image12.png"/>
             <a:graphic>
               <a:graphicData uri="http://schemas.openxmlformats.org/drawingml/2006/picture">
                 <pic:pic>
                   <pic:nvPicPr>
-                    <pic:cNvPr id="0" name="image21.png"/>
+                    <pic:cNvPr id="0" name="image12.png"/>
                     <pic:cNvPicPr preferRelativeResize="0"/>
                   </pic:nvPicPr>
                   <pic:blipFill>
@@ -5265,7 +5265,7 @@
           <w:szCs w:val="28"/>
           <w:rtl w:val="0"/>
         </w:rPr>
-        <w:t xml:space="preserve">Создадим символические ссылки для табличных пространств:</w:t>
+        <w:t xml:space="preserve">Создадим директории для табличных пространств:</w:t>
       </w:r>
     </w:p>
     <w:tbl>
@@ -5353,62 +5353,6 @@
               <w:t xml:space="preserve">mkdir ~/gzp28</w:t>
             </w:r>
           </w:p>
-          <w:p>
-            <w:pPr>
-              <w:widowControl w:val="0"/>
-              <w:spacing w:line="240" w:lineRule="auto"/>
-              <w:rPr>
-                <w:rFonts w:ascii="IBM Plex Mono" w:cs="IBM Plex Mono" w:eastAsia="IBM Plex Mono" w:hAnsi="IBM Plex Mono"/>
-                <w:sz w:val="24"/>
-                <w:szCs w:val="24"/>
-              </w:rPr>
-            </w:pPr>
-            <w:r>
-              <w:rPr>
-                <w:rtl w:val="0"/>
-              </w:rPr>
-            </w:r>
-          </w:p>
-          <w:p>
-            <w:pPr>
-              <w:widowControl w:val="0"/>
-              <w:spacing w:line="240" w:lineRule="auto"/>
-              <w:rPr>
-                <w:rFonts w:ascii="IBM Plex Mono" w:cs="IBM Plex Mono" w:eastAsia="IBM Plex Mono" w:hAnsi="IBM Plex Mono"/>
-                <w:sz w:val="24"/>
-                <w:szCs w:val="24"/>
-              </w:rPr>
-            </w:pPr>
-            <w:r>
-              <w:rPr>
-                <w:rFonts w:ascii="IBM Plex Mono" w:cs="IBM Plex Mono" w:eastAsia="IBM Plex Mono" w:hAnsi="IBM Plex Mono"/>
-                <w:sz w:val="24"/>
-                <w:szCs w:val="24"/>
-                <w:rtl w:val="0"/>
-              </w:rPr>
-              <w:t xml:space="preserve">ln -s /var/db/postgres1/idd21 /var/db/postgres2/idd21</w:t>
-            </w:r>
-          </w:p>
-          <w:p>
-            <w:pPr>
-              <w:widowControl w:val="0"/>
-              <w:spacing w:line="240" w:lineRule="auto"/>
-              <w:rPr>
-                <w:rFonts w:ascii="IBM Plex Mono" w:cs="IBM Plex Mono" w:eastAsia="IBM Plex Mono" w:hAnsi="IBM Plex Mono"/>
-                <w:sz w:val="24"/>
-                <w:szCs w:val="24"/>
-              </w:rPr>
-            </w:pPr>
-            <w:r>
-              <w:rPr>
-                <w:rFonts w:ascii="IBM Plex Mono" w:cs="IBM Plex Mono" w:eastAsia="IBM Plex Mono" w:hAnsi="IBM Plex Mono"/>
-                <w:sz w:val="24"/>
-                <w:szCs w:val="24"/>
-                <w:rtl w:val="0"/>
-              </w:rPr>
-              <w:t xml:space="preserve">ln -s /var/db/postgres1/gzp28 /var/db/postgres2/gzp28</w:t>
-            </w:r>
-          </w:p>
         </w:tc>
       </w:tr>
     </w:tbl>
@@ -5571,7 +5515,63 @@
                 <w:szCs w:val="24"/>
                 <w:rtl w:val="0"/>
               </w:rPr>
-              <w:t xml:space="preserve">psql -h localhost -p 9114 postgres -f $unpacked_file</w:t>
+              <w:t xml:space="preserve">sed -i '' 's|/var/db/postgres1/idd21|/var/db/postgres2/idd21|g' $unpacked_file</w:t>
+            </w:r>
+          </w:p>
+          <w:p>
+            <w:pPr>
+              <w:widowControl w:val="0"/>
+              <w:spacing w:line="240" w:lineRule="auto"/>
+              <w:rPr>
+                <w:rFonts w:ascii="IBM Plex Mono" w:cs="IBM Plex Mono" w:eastAsia="IBM Plex Mono" w:hAnsi="IBM Plex Mono"/>
+                <w:sz w:val="24"/>
+                <w:szCs w:val="24"/>
+              </w:rPr>
+            </w:pPr>
+            <w:r>
+              <w:rPr>
+                <w:rFonts w:ascii="IBM Plex Mono" w:cs="IBM Plex Mono" w:eastAsia="IBM Plex Mono" w:hAnsi="IBM Plex Mono"/>
+                <w:sz w:val="24"/>
+                <w:szCs w:val="24"/>
+                <w:rtl w:val="0"/>
+              </w:rPr>
+              <w:t xml:space="preserve">sed -i '' 's|/var/db/postgres1/gzp28|/var/db/postgres2/gzp28|g' $unpacked_file</w:t>
+            </w:r>
+          </w:p>
+          <w:p>
+            <w:pPr>
+              <w:widowControl w:val="0"/>
+              <w:spacing w:line="240" w:lineRule="auto"/>
+              <w:rPr>
+                <w:rFonts w:ascii="IBM Plex Mono" w:cs="IBM Plex Mono" w:eastAsia="IBM Plex Mono" w:hAnsi="IBM Plex Mono"/>
+                <w:sz w:val="24"/>
+                <w:szCs w:val="24"/>
+              </w:rPr>
+            </w:pPr>
+            <w:r>
+              <w:rPr>
+                <w:rtl w:val="0"/>
+              </w:rPr>
+            </w:r>
+          </w:p>
+          <w:p>
+            <w:pPr>
+              <w:widowControl w:val="0"/>
+              <w:spacing w:line="240" w:lineRule="auto"/>
+              <w:rPr>
+                <w:rFonts w:ascii="IBM Plex Mono" w:cs="IBM Plex Mono" w:eastAsia="IBM Plex Mono" w:hAnsi="IBM Plex Mono"/>
+                <w:sz w:val="24"/>
+                <w:szCs w:val="24"/>
+              </w:rPr>
+            </w:pPr>
+            <w:r>
+              <w:rPr>
+                <w:rFonts w:ascii="IBM Plex Mono" w:cs="IBM Plex Mono" w:eastAsia="IBM Plex Mono" w:hAnsi="IBM Plex Mono"/>
+                <w:sz w:val="24"/>
+                <w:szCs w:val="24"/>
+                <w:rtl w:val="0"/>
+              </w:rPr>
+              <w:t xml:space="preserve">psql -h localhost -p 9114 -U postgres1 postgres -f $unpacked_file</w:t>
             </w:r>
           </w:p>
         </w:tc>
@@ -5598,12 +5598,12 @@
           <wp:inline distB="114300" distT="114300" distL="114300" distR="114300">
             <wp:extent cx="5686425" cy="1504950"/>
             <wp:effectExtent b="0" l="0" r="0" t="0"/>
-            <wp:docPr id="4" name="image8.png"/>
+            <wp:docPr id="4" name="image22.png"/>
             <a:graphic>
               <a:graphicData uri="http://schemas.openxmlformats.org/drawingml/2006/picture">
                 <pic:pic>
                   <pic:nvPicPr>
-                    <pic:cNvPr id="0" name="image8.png"/>
+                    <pic:cNvPr id="0" name="image22.png"/>
                     <pic:cNvPicPr preferRelativeResize="0"/>
                   </pic:nvPicPr>
                   <pic:blipFill>
@@ -5672,12 +5672,12 @@
           <wp:inline distB="114300" distT="114300" distL="114300" distR="114300">
             <wp:extent cx="5686425" cy="2038350"/>
             <wp:effectExtent b="0" l="0" r="0" t="0"/>
-            <wp:docPr id="8" name="image18.png"/>
+            <wp:docPr id="8" name="image9.png"/>
             <a:graphic>
               <a:graphicData uri="http://schemas.openxmlformats.org/drawingml/2006/picture">
                 <pic:pic>
                   <pic:nvPicPr>
-                    <pic:cNvPr id="0" name="image18.png"/>
+                    <pic:cNvPr id="0" name="image9.png"/>
                     <pic:cNvPicPr preferRelativeResize="0"/>
                   </pic:nvPicPr>
                   <pic:blipFill>
@@ -5883,12 +5883,12 @@
           <wp:inline distB="114300" distT="114300" distL="114300" distR="114300">
             <wp:extent cx="4305300" cy="904875"/>
             <wp:effectExtent b="0" l="0" r="0" t="0"/>
-            <wp:docPr id="11" name="image15.png"/>
+            <wp:docPr id="11" name="image4.png"/>
             <a:graphic>
               <a:graphicData uri="http://schemas.openxmlformats.org/drawingml/2006/picture">
                 <pic:pic>
                   <pic:nvPicPr>
-                    <pic:cNvPr id="0" name="image15.png"/>
+                    <pic:cNvPr id="0" name="image4.png"/>
                     <pic:cNvPicPr preferRelativeResize="0"/>
                   </pic:nvPicPr>
                   <pic:blipFill>
@@ -5960,12 +5960,12 @@
           <wp:inline distB="114300" distT="114300" distL="114300" distR="114300">
             <wp:extent cx="6840000" cy="1003300"/>
             <wp:effectExtent b="0" l="0" r="0" t="0"/>
-            <wp:docPr id="20" name="image23.png"/>
+            <wp:docPr id="20" name="image19.png"/>
             <a:graphic>
               <a:graphicData uri="http://schemas.openxmlformats.org/drawingml/2006/picture">
                 <pic:pic>
                   <pic:nvPicPr>
-                    <pic:cNvPr id="0" name="image23.png"/>
+                    <pic:cNvPr id="0" name="image19.png"/>
                     <pic:cNvPicPr preferRelativeResize="0"/>
                   </pic:nvPicPr>
                   <pic:blipFill>
@@ -6324,12 +6324,12 @@
           <wp:inline distB="114300" distT="114300" distL="114300" distR="114300">
             <wp:extent cx="6840000" cy="977900"/>
             <wp:effectExtent b="0" l="0" r="0" t="0"/>
-            <wp:docPr id="19" name="image14.png"/>
+            <wp:docPr id="19" name="image15.png"/>
             <a:graphic>
               <a:graphicData uri="http://schemas.openxmlformats.org/drawingml/2006/picture">
                 <pic:pic>
                   <pic:nvPicPr>
-                    <pic:cNvPr id="0" name="image14.png"/>
+                    <pic:cNvPr id="0" name="image15.png"/>
                     <pic:cNvPicPr preferRelativeResize="0"/>
                   </pic:nvPicPr>
                   <pic:blipFill>
@@ -6904,12 +6904,12 @@
           <wp:inline distB="114300" distT="114300" distL="114300" distR="114300">
             <wp:extent cx="5750288" cy="3355669"/>
             <wp:effectExtent b="0" l="0" r="0" t="0"/>
-            <wp:docPr id="9" name="image26.png"/>
+            <wp:docPr id="9" name="image17.png"/>
             <a:graphic>
               <a:graphicData uri="http://schemas.openxmlformats.org/drawingml/2006/picture">
                 <pic:pic>
                   <pic:nvPicPr>
-                    <pic:cNvPr id="0" name="image26.png"/>
+                    <pic:cNvPr id="0" name="image17.png"/>
                     <pic:cNvPicPr preferRelativeResize="0"/>
                   </pic:nvPicPr>
                   <pic:blipFill>
@@ -6981,12 +6981,12 @@
           <wp:inline distB="114300" distT="114300" distL="114300" distR="114300">
             <wp:extent cx="5026388" cy="1395757"/>
             <wp:effectExtent b="0" l="0" r="0" t="0"/>
-            <wp:docPr id="13" name="image17.png"/>
+            <wp:docPr id="13" name="image13.png"/>
             <a:graphic>
               <a:graphicData uri="http://schemas.openxmlformats.org/drawingml/2006/picture">
                 <pic:pic>
                   <pic:nvPicPr>
-                    <pic:cNvPr id="0" name="image17.png"/>
+                    <pic:cNvPr id="0" name="image13.png"/>
                     <pic:cNvPicPr preferRelativeResize="0"/>
                   </pic:nvPicPr>
                   <pic:blipFill>
@@ -7058,12 +7058,12 @@
           <wp:inline distB="114300" distT="114300" distL="114300" distR="114300">
             <wp:extent cx="4321538" cy="1562002"/>
             <wp:effectExtent b="0" l="0" r="0" t="0"/>
-            <wp:docPr id="22" name="image19.png"/>
+            <wp:docPr id="22" name="image18.png"/>
             <a:graphic>
               <a:graphicData uri="http://schemas.openxmlformats.org/drawingml/2006/picture">
                 <pic:pic>
                   <pic:nvPicPr>
-                    <pic:cNvPr id="0" name="image19.png"/>
+                    <pic:cNvPr id="0" name="image18.png"/>
                     <pic:cNvPicPr preferRelativeResize="0"/>
                   </pic:nvPicPr>
                   <pic:blipFill>
@@ -7135,12 +7135,12 @@
           <wp:inline distB="114300" distT="114300" distL="114300" distR="114300">
             <wp:extent cx="6502763" cy="1340402"/>
             <wp:effectExtent b="0" l="0" r="0" t="0"/>
-            <wp:docPr id="17" name="image12.png"/>
+            <wp:docPr id="17" name="image8.png"/>
             <a:graphic>
               <a:graphicData uri="http://schemas.openxmlformats.org/drawingml/2006/picture">
                 <pic:pic>
                   <pic:nvPicPr>
-                    <pic:cNvPr id="0" name="image12.png"/>
+                    <pic:cNvPr id="0" name="image8.png"/>
                     <pic:cNvPicPr preferRelativeResize="0"/>
                   </pic:nvPicPr>
                   <pic:blipFill>
@@ -7520,12 +7520,12 @@
           <wp:inline distB="114300" distT="114300" distL="114300" distR="114300">
             <wp:extent cx="6840000" cy="2070100"/>
             <wp:effectExtent b="0" l="0" r="0" t="0"/>
-            <wp:docPr id="23" name="image22.png"/>
+            <wp:docPr id="23" name="image26.png"/>
             <a:graphic>
               <a:graphicData uri="http://schemas.openxmlformats.org/drawingml/2006/picture">
                 <pic:pic>
                   <pic:nvPicPr>
-                    <pic:cNvPr id="0" name="image22.png"/>
+                    <pic:cNvPr id="0" name="image26.png"/>
                     <pic:cNvPicPr preferRelativeResize="0"/>
                   </pic:nvPicPr>
                   <pic:blipFill>
@@ -7763,12 +7763,12 @@
           <wp:inline distB="114300" distT="114300" distL="114300" distR="114300">
             <wp:extent cx="6840000" cy="1219200"/>
             <wp:effectExtent b="0" l="0" r="0" t="0"/>
-            <wp:docPr id="2" name="image16.png"/>
+            <wp:docPr id="2" name="image2.png"/>
             <a:graphic>
               <a:graphicData uri="http://schemas.openxmlformats.org/drawingml/2006/picture">
                 <pic:pic>
                   <pic:nvPicPr>
-                    <pic:cNvPr id="0" name="image16.png"/>
+                    <pic:cNvPr id="0" name="image2.png"/>
                     <pic:cNvPicPr preferRelativeResize="0"/>
                   </pic:nvPicPr>
                   <pic:blipFill>
@@ -7971,12 +7971,12 @@
           <wp:inline distB="114300" distT="114300" distL="114300" distR="114300">
             <wp:extent cx="6388463" cy="1752823"/>
             <wp:effectExtent b="0" l="0" r="0" t="0"/>
-            <wp:docPr id="26" name="image24.png"/>
+            <wp:docPr id="26" name="image23.png"/>
             <a:graphic>
               <a:graphicData uri="http://schemas.openxmlformats.org/drawingml/2006/picture">
                 <pic:pic>
                   <pic:nvPicPr>
-                    <pic:cNvPr id="0" name="image24.png"/>
+                    <pic:cNvPr id="0" name="image23.png"/>
                     <pic:cNvPicPr preferRelativeResize="0"/>
                   </pic:nvPicPr>
                   <pic:blipFill>
@@ -8170,12 +8170,12 @@
           <wp:inline distB="114300" distT="114300" distL="114300" distR="114300">
             <wp:extent cx="6840000" cy="711200"/>
             <wp:effectExtent b="0" l="0" r="0" t="0"/>
-            <wp:docPr id="16" name="image7.png"/>
+            <wp:docPr id="16" name="image1.png"/>
             <a:graphic>
               <a:graphicData uri="http://schemas.openxmlformats.org/drawingml/2006/picture">
                 <pic:pic>
                   <pic:nvPicPr>
-                    <pic:cNvPr id="0" name="image7.png"/>
+                    <pic:cNvPr id="0" name="image1.png"/>
                     <pic:cNvPicPr preferRelativeResize="0"/>
                   </pic:nvPicPr>
                   <pic:blipFill>
@@ -8313,12 +8313,12 @@
           <wp:inline distB="114300" distT="114300" distL="114300" distR="114300">
             <wp:extent cx="6112238" cy="1634470"/>
             <wp:effectExtent b="0" l="0" r="0" t="0"/>
-            <wp:docPr id="7" name="image11.png"/>
+            <wp:docPr id="7" name="image3.png"/>
             <a:graphic>
               <a:graphicData uri="http://schemas.openxmlformats.org/drawingml/2006/picture">
                 <pic:pic>
                   <pic:nvPicPr>
-                    <pic:cNvPr id="0" name="image11.png"/>
+                    <pic:cNvPr id="0" name="image3.png"/>
                     <pic:cNvPicPr preferRelativeResize="0"/>
                   </pic:nvPicPr>
                   <pic:blipFill>
@@ -8588,12 +8588,12 @@
           <wp:inline distB="114300" distT="114300" distL="114300" distR="114300">
             <wp:extent cx="2807062" cy="2306085"/>
             <wp:effectExtent b="0" l="0" r="0" t="0"/>
-            <wp:docPr id="3" name="image10.png"/>
+            <wp:docPr id="3" name="image21.png"/>
             <a:graphic>
               <a:graphicData uri="http://schemas.openxmlformats.org/drawingml/2006/picture">
                 <pic:pic>
                   <pic:nvPicPr>
-                    <pic:cNvPr id="0" name="image10.png"/>
+                    <pic:cNvPr id="0" name="image21.png"/>
                     <pic:cNvPicPr preferRelativeResize="0"/>
                   </pic:nvPicPr>
                   <pic:blipFill>
@@ -8929,12 +8929,12 @@
           <wp:inline distB="114300" distT="114300" distL="114300" distR="114300">
             <wp:extent cx="6840000" cy="2044700"/>
             <wp:effectExtent b="0" l="0" r="0" t="0"/>
-            <wp:docPr id="10" name="image25.png"/>
+            <wp:docPr id="10" name="image14.png"/>
             <a:graphic>
               <a:graphicData uri="http://schemas.openxmlformats.org/drawingml/2006/picture">
                 <pic:pic>
                   <pic:nvPicPr>
-                    <pic:cNvPr id="0" name="image25.png"/>
+                    <pic:cNvPr id="0" name="image14.png"/>
                     <pic:cNvPicPr preferRelativeResize="0"/>
                   </pic:nvPicPr>
                   <pic:blipFill>
@@ -9004,12 +9004,12 @@
           <wp:inline distB="114300" distT="114300" distL="114300" distR="114300">
             <wp:extent cx="6840000" cy="304800"/>
             <wp:effectExtent b="0" l="0" r="0" t="0"/>
-            <wp:docPr id="14" name="image5.png"/>
+            <wp:docPr id="14" name="image20.png"/>
             <a:graphic>
               <a:graphicData uri="http://schemas.openxmlformats.org/drawingml/2006/picture">
                 <pic:pic>
                   <pic:nvPicPr>
-                    <pic:cNvPr id="0" name="image5.png"/>
+                    <pic:cNvPr id="0" name="image20.png"/>
                     <pic:cNvPicPr preferRelativeResize="0"/>
                   </pic:nvPicPr>
                   <pic:blipFill>
@@ -9665,12 +9665,12 @@
           <wp:inline distB="114300" distT="114300" distL="114300" distR="114300">
             <wp:extent cx="4254863" cy="1873540"/>
             <wp:effectExtent b="0" l="0" r="0" t="0"/>
-            <wp:docPr id="25" name="image20.png"/>
+            <wp:docPr id="25" name="image25.png"/>
             <a:graphic>
               <a:graphicData uri="http://schemas.openxmlformats.org/drawingml/2006/picture">
                 <pic:pic>
                   <pic:nvPicPr>
-                    <pic:cNvPr id="0" name="image20.png"/>
+                    <pic:cNvPr id="0" name="image25.png"/>
                     <pic:cNvPicPr preferRelativeResize="0"/>
                   </pic:nvPicPr>
                   <pic:blipFill>
@@ -9789,12 +9789,12 @@
           <wp:inline distB="114300" distT="114300" distL="114300" distR="114300">
             <wp:extent cx="1866900" cy="1866900"/>
             <wp:effectExtent b="0" l="0" r="0" t="0"/>
-            <wp:docPr id="1" name="image1.png"/>
+            <wp:docPr id="1" name="image7.png"/>
             <a:graphic>
               <a:graphicData uri="http://schemas.openxmlformats.org/drawingml/2006/picture">
                 <pic:pic>
                   <pic:nvPicPr>
-                    <pic:cNvPr id="0" name="image1.png"/>
+                    <pic:cNvPr id="0" name="image7.png"/>
                     <pic:cNvPicPr preferRelativeResize="0"/>
                   </pic:nvPicPr>
                   <pic:blipFill>

</xml_diff>